<commit_message>
Attraction page basically finished, need sql queries for rest
</commit_message>
<xml_diff>
--- a/Things to do.docx
+++ b/Things to do.docx
@@ -13,6 +13,27 @@
       <w:r>
         <w:t>Switch the back button to go back to the table that it was at using the previous query. Otherwise, keep it going back to the welcome screen</w:t>
       </w:r>
+    </w:p>
+    <w:p>
+      <w:pPr>
+        <w:pStyle w:val="ListParagraph"/>
+        <w:numPr>
+          <w:ilvl w:val="0"/>
+          <w:numId w:val="1"/>
+        </w:numPr>
+      </w:pPr>
+      <w:r>
+        <w:t>Go back and make all the titles refer to the particular city or attraction they are looking at for each screen</w:t>
+      </w:r>
+    </w:p>
+    <w:p>
+      <w:pPr>
+        <w:pStyle w:val="ListParagraph"/>
+        <w:numPr>
+          <w:ilvl w:val="0"/>
+          <w:numId w:val="1"/>
+        </w:numPr>
+      </w:pPr>
       <w:bookmarkStart w:id="0" w:name="_GoBack"/>
       <w:bookmarkEnd w:id="0"/>
     </w:p>
@@ -246,6 +267,7 @@
     <w:lsdException w:name="HTML Sample" w:semiHidden="1" w:unhideWhenUsed="1"/>
     <w:lsdException w:name="HTML Typewriter" w:semiHidden="1" w:unhideWhenUsed="1"/>
     <w:lsdException w:name="HTML Variable" w:semiHidden="1" w:unhideWhenUsed="1"/>
+    <w:lsdException w:name="Normal Table" w:semiHidden="1" w:unhideWhenUsed="1"/>
     <w:lsdException w:name="annotation subject" w:semiHidden="1" w:unhideWhenUsed="1"/>
     <w:lsdException w:name="No List" w:semiHidden="1" w:unhideWhenUsed="1"/>
     <w:lsdException w:name="Outline List 1" w:semiHidden="1" w:unhideWhenUsed="1"/>
@@ -290,6 +312,7 @@
     <w:lsdException w:name="Table Professional" w:semiHidden="1" w:unhideWhenUsed="1"/>
     <w:lsdException w:name="Table Subtle 1" w:semiHidden="1" w:unhideWhenUsed="1"/>
     <w:lsdException w:name="Table Subtle 2" w:semiHidden="1" w:unhideWhenUsed="1"/>
+    <w:lsdException w:name="Table Web 1" w:semiHidden="1" w:unhideWhenUsed="1"/>
     <w:lsdException w:name="Table Web 2" w:semiHidden="1" w:unhideWhenUsed="1"/>
     <w:lsdException w:name="Table Web 3" w:semiHidden="1" w:unhideWhenUsed="1"/>
     <w:lsdException w:name="Balloon Text" w:semiHidden="1" w:unhideWhenUsed="1"/>

</xml_diff>

<commit_message>
Categories and pending cities
</commit_message>
<xml_diff>
--- a/Things to do.docx
+++ b/Things to do.docx
@@ -52,50 +52,92 @@
       <w:r>
         <w:t>Check to see if 1 manager exists all the time</w:t>
       </w:r>
+    </w:p>
+    <w:p>
+      <w:pPr>
+        <w:pStyle w:val="ListParagraph"/>
+        <w:numPr>
+          <w:ilvl w:val="0"/>
+          <w:numId w:val="1"/>
+        </w:numPr>
+      </w:pPr>
+      <w:r>
+        <w:t xml:space="preserve">Check </w:t>
+      </w:r>
+      <w:r>
+        <w:t xml:space="preserve">whether </w:t>
+      </w:r>
+      <w:r>
+        <w:t>deleting</w:t>
+      </w:r>
+      <w:r>
+        <w:t xml:space="preserve"> the category will delete an attraction</w:t>
+      </w:r>
+    </w:p>
+    <w:p>
+      <w:pPr>
+        <w:pStyle w:val="ListParagraph"/>
+        <w:numPr>
+          <w:ilvl w:val="0"/>
+          <w:numId w:val="1"/>
+        </w:numPr>
+      </w:pPr>
+    </w:p>
+    <w:p/>
+    <w:p>
+      <w:r>
+        <w:t>SQL Integration</w:t>
+      </w:r>
+    </w:p>
+    <w:p>
+      <w:pPr>
+        <w:pStyle w:val="ListParagraph"/>
+        <w:numPr>
+          <w:ilvl w:val="0"/>
+          <w:numId w:val="2"/>
+        </w:numPr>
+      </w:pPr>
+      <w:r>
+        <w:t xml:space="preserve">We skipped tasks 5.0, 5.1, 5.2, 5.3, </w:t>
+      </w:r>
+    </w:p>
+    <w:p>
+      <w:pPr>
+        <w:pStyle w:val="ListParagraph"/>
+        <w:numPr>
+          <w:ilvl w:val="0"/>
+          <w:numId w:val="2"/>
+        </w:numPr>
+      </w:pPr>
+      <w:r>
+        <w:t>8.0, 8.1, 8.2</w:t>
+      </w:r>
+    </w:p>
+    <w:p>
+      <w:pPr>
+        <w:pStyle w:val="ListParagraph"/>
+        <w:numPr>
+          <w:ilvl w:val="0"/>
+          <w:numId w:val="2"/>
+        </w:numPr>
+      </w:pPr>
+      <w:r>
+        <w:t>Searching for attractions by name, city, and category</w:t>
+      </w:r>
+    </w:p>
+    <w:p>
+      <w:pPr>
+        <w:pStyle w:val="ListParagraph"/>
+        <w:numPr>
+          <w:ilvl w:val="0"/>
+          <w:numId w:val="2"/>
+        </w:numPr>
+      </w:pPr>
+      <w:r>
+        <w:t>Deleting and editing categories</w:t>
+      </w:r>
       <w:bookmarkStart w:id="0" w:name="_GoBack"/>
       <w:bookmarkEnd w:id="0"/>
-    </w:p>
-    <w:p/>
-    <w:p>
-      <w:r>
-        <w:t>SQL Integration</w:t>
-      </w:r>
-    </w:p>
-    <w:p>
-      <w:pPr>
-        <w:pStyle w:val="ListParagraph"/>
-        <w:numPr>
-          <w:ilvl w:val="0"/>
-          <w:numId w:val="2"/>
-        </w:numPr>
-      </w:pPr>
-      <w:r>
-        <w:t xml:space="preserve">We skipped tasks 5.0, 5.1, 5.2, 5.3, </w:t>
-      </w:r>
-    </w:p>
-    <w:p>
-      <w:pPr>
-        <w:pStyle w:val="ListParagraph"/>
-        <w:numPr>
-          <w:ilvl w:val="0"/>
-          <w:numId w:val="2"/>
-        </w:numPr>
-      </w:pPr>
-      <w:r>
-        <w:t>8.0, 8.1, 8.2</w:t>
-      </w:r>
-    </w:p>
-    <w:p>
-      <w:pPr>
-        <w:pStyle w:val="ListParagraph"/>
-        <w:numPr>
-          <w:ilvl w:val="0"/>
-          <w:numId w:val="2"/>
-        </w:numPr>
-      </w:pPr>
-      <w:r>
-        <w:t>Searching for attractions by name, city, and category</w:t>
-      </w:r>
     </w:p>
     <w:p/>
     <w:p>

</xml_diff>